<commit_message>
Die überflüssigen Meilensteine gelöscht.
</commit_message>
<xml_diff>
--- a/3-Implementierung/2-Entwicklung/Implementierungsplan/Implementierungsplan-Dokumentation.docx
+++ b/3-Implementierung/2-Entwicklung/Implementierungsplan/Implementierungsplan-Dokumentation.docx
@@ -498,11 +498,13 @@
           <w:lang w:eastAsia="de-DE"/>
         </w:rPr>
       </w:pPr>
-      <w:r>
-        <w:rPr>
-          <w:lang w:eastAsia="de-DE"/>
-        </w:rPr>
-        <w:t>Backend</w:t>
+      <w:bookmarkStart w:id="0" w:name="_GoBack"/>
+      <w:bookmarkEnd w:id="0"/>
+      <w:r>
+        <w:rPr>
+          <w:lang w:eastAsia="de-DE"/>
+        </w:rPr>
+        <w:t>Model</w:t>
       </w:r>
     </w:p>
     <w:p>
@@ -521,7 +523,27 @@
         <w:rPr>
           <w:lang w:eastAsia="de-DE"/>
         </w:rPr>
-        <w:t>SensorInfoAgent</w:t>
+        <w:t>MeasurementConfiguration</w:t>
+      </w:r>
+      <w:proofErr w:type="spellEnd"/>
+    </w:p>
+    <w:p>
+      <w:pPr>
+        <w:pStyle w:val="Listenabsatz"/>
+        <w:numPr>
+          <w:ilvl w:val="1"/>
+          <w:numId w:val="1"/>
+        </w:numPr>
+        <w:rPr>
+          <w:lang w:eastAsia="de-DE"/>
+        </w:rPr>
+      </w:pPr>
+      <w:proofErr w:type="spellStart"/>
+      <w:r>
+        <w:rPr>
+          <w:lang w:eastAsia="de-DE"/>
+        </w:rPr>
+        <w:t>ChannelLogic</w:t>
       </w:r>
       <w:proofErr w:type="spellEnd"/>
     </w:p>
@@ -540,7 +562,7 @@
         <w:rPr>
           <w:lang w:eastAsia="de-DE"/>
         </w:rPr>
-        <w:t>Model</w:t>
+        <w:t>GUI</w:t>
       </w:r>
     </w:p>
     <w:p>
@@ -559,7 +581,7 @@
         <w:rPr>
           <w:lang w:eastAsia="de-DE"/>
         </w:rPr>
-        <w:t>MeasurementConfiguration</w:t>
+        <w:t>DragNDropController</w:t>
       </w:r>
       <w:proofErr w:type="spellEnd"/>
     </w:p>
@@ -579,6 +601,26 @@
         <w:rPr>
           <w:lang w:eastAsia="de-DE"/>
         </w:rPr>
+        <w:t>ConfigurationField</w:t>
+      </w:r>
+      <w:proofErr w:type="spellEnd"/>
+    </w:p>
+    <w:p>
+      <w:pPr>
+        <w:pStyle w:val="Listenabsatz"/>
+        <w:numPr>
+          <w:ilvl w:val="1"/>
+          <w:numId w:val="1"/>
+        </w:numPr>
+        <w:rPr>
+          <w:lang w:eastAsia="de-DE"/>
+        </w:rPr>
+      </w:pPr>
+      <w:proofErr w:type="spellStart"/>
+      <w:r>
+        <w:rPr>
+          <w:lang w:eastAsia="de-DE"/>
+        </w:rPr>
         <w:t>ChannelLogic</w:t>
       </w:r>
       <w:proofErr w:type="spellEnd"/>
@@ -598,7 +640,7 @@
         <w:rPr>
           <w:lang w:eastAsia="de-DE"/>
         </w:rPr>
-        <w:t>GUI</w:t>
+        <w:t>Controller</w:t>
       </w:r>
     </w:p>
     <w:p>
@@ -617,7 +659,7 @@
         <w:rPr>
           <w:lang w:eastAsia="de-DE"/>
         </w:rPr>
-        <w:t>DragNDropController</w:t>
+        <w:t>Undo</w:t>
       </w:r>
       <w:proofErr w:type="spellEnd"/>
     </w:p>
@@ -632,84 +674,6 @@
           <w:lang w:eastAsia="de-DE"/>
         </w:rPr>
       </w:pPr>
-      <w:proofErr w:type="spellStart"/>
-      <w:r>
-        <w:rPr>
-          <w:lang w:eastAsia="de-DE"/>
-        </w:rPr>
-        <w:t>ConfigurationField</w:t>
-      </w:r>
-      <w:proofErr w:type="spellEnd"/>
-    </w:p>
-    <w:p>
-      <w:pPr>
-        <w:pStyle w:val="Listenabsatz"/>
-        <w:numPr>
-          <w:ilvl w:val="1"/>
-          <w:numId w:val="1"/>
-        </w:numPr>
-        <w:rPr>
-          <w:lang w:eastAsia="de-DE"/>
-        </w:rPr>
-      </w:pPr>
-      <w:proofErr w:type="spellStart"/>
-      <w:r>
-        <w:rPr>
-          <w:lang w:eastAsia="de-DE"/>
-        </w:rPr>
-        <w:t>ChannelLogic</w:t>
-      </w:r>
-      <w:proofErr w:type="spellEnd"/>
-    </w:p>
-    <w:p>
-      <w:pPr>
-        <w:pStyle w:val="Listenabsatz"/>
-        <w:numPr>
-          <w:ilvl w:val="0"/>
-          <w:numId w:val="1"/>
-        </w:numPr>
-        <w:rPr>
-          <w:lang w:eastAsia="de-DE"/>
-        </w:rPr>
-      </w:pPr>
-      <w:r>
-        <w:rPr>
-          <w:lang w:eastAsia="de-DE"/>
-        </w:rPr>
-        <w:t>Controller</w:t>
-      </w:r>
-    </w:p>
-    <w:p>
-      <w:pPr>
-        <w:pStyle w:val="Listenabsatz"/>
-        <w:numPr>
-          <w:ilvl w:val="1"/>
-          <w:numId w:val="1"/>
-        </w:numPr>
-        <w:rPr>
-          <w:lang w:eastAsia="de-DE"/>
-        </w:rPr>
-      </w:pPr>
-      <w:proofErr w:type="spellStart"/>
-      <w:r>
-        <w:rPr>
-          <w:lang w:eastAsia="de-DE"/>
-        </w:rPr>
-        <w:t>Undo</w:t>
-      </w:r>
-      <w:proofErr w:type="spellEnd"/>
-    </w:p>
-    <w:p>
-      <w:pPr>
-        <w:pStyle w:val="Listenabsatz"/>
-        <w:numPr>
-          <w:ilvl w:val="1"/>
-          <w:numId w:val="1"/>
-        </w:numPr>
-        <w:rPr>
-          <w:lang w:eastAsia="de-DE"/>
-        </w:rPr>
-      </w:pPr>
       <w:r>
         <w:rPr>
           <w:lang w:eastAsia="de-DE"/>
@@ -737,7 +701,6 @@
           <w:rFonts w:eastAsia="Times New Roman"/>
           <w:lang w:eastAsia="de-DE"/>
         </w:rPr>
-        <w:lastRenderedPageBreak/>
         <w:t xml:space="preserve">MS 3: </w:t>
       </w:r>
       <w:proofErr w:type="spellStart"/>
@@ -831,6 +794,7 @@
         <w:rPr>
           <w:lang w:eastAsia="de-DE"/>
         </w:rPr>
+        <w:lastRenderedPageBreak/>
         <w:t>Fortsetze</w:t>
       </w:r>
     </w:p>
@@ -1183,8 +1147,6 @@
           <w:lang w:eastAsia="de-DE"/>
         </w:rPr>
       </w:pPr>
-      <w:bookmarkStart w:id="0" w:name="_GoBack"/>
-      <w:bookmarkEnd w:id="0"/>
       <w:r>
         <w:rPr>
           <w:lang w:eastAsia="de-DE"/>

</xml_diff>